<commit_message>
Skeleton - apró javítások
</commit_message>
<xml_diff>
--- a/Docs/06_Skeleton.docx
+++ b/Docs/06_Skeleton.docx
@@ -646,21 +646,12 @@
                 <w:bdr w:val="nil"/>
               </w:rPr>
             </w:pPr>
-            <w:proofErr w:type="spellStart"/>
             <w:r>
               <w:rPr>
                 <w:rFonts w:eastAsia="Arial Unicode MS"/>
                 <w:bdr w:val="nil"/>
               </w:rPr>
-              <w:t>Gurubi</w:t>
-            </w:r>
-            <w:proofErr w:type="spellEnd"/>
-            <w:r>
-              <w:rPr>
-                <w:rFonts w:eastAsia="Arial Unicode MS"/>
-                <w:bdr w:val="nil"/>
-              </w:rPr>
-              <w:t xml:space="preserve"> Barnabás</w:t>
+              <w:t>Gurubi Barnabás</w:t>
             </w:r>
           </w:p>
         </w:tc>
@@ -1049,7 +1040,7 @@
           <w:sz w:val="28"/>
           <w:szCs w:val="28"/>
         </w:rPr>
-        <w:t>18. március 18.</w:t>
+        <w:t>18. március 19.</w:t>
       </w:r>
       <w:r>
         <w:rPr>
@@ -2196,12 +2187,7 @@
           </w:tcPr>
           <w:p>
             <w:r>
-              <w:t>1844</w:t>
-            </w:r>
-            <w:bookmarkStart w:id="1" w:name="_GoBack"/>
-            <w:bookmarkEnd w:id="1"/>
-            <w:r>
-              <w:t xml:space="preserve"> bájt</w:t>
+              <w:t>1844 bájt</w:t>
             </w:r>
           </w:p>
         </w:tc>
@@ -2325,38 +2311,100 @@
       </w:r>
     </w:p>
     <w:p>
-      <w:r>
-        <w:t xml:space="preserve">A fordítás kezdetén a játék mappájában vagyunk, ahol egy </w:t>
+      <w:pPr>
+        <w:jc w:val="both"/>
+      </w:pPr>
+      <w:r>
+        <w:t>A fordítás kezdetén a játék</w:t>
+      </w:r>
+      <w:r>
+        <w:t>/program</w:t>
+      </w:r>
+      <w:r>
+        <w:t xml:space="preserve"> mappájában vagyunk, </w:t>
+      </w:r>
+      <w:r>
+        <w:t>vagyis abban a mappában</w:t>
+      </w:r>
+      <w:r>
+        <w:t>,</w:t>
+      </w:r>
+      <w:r>
+        <w:t xml:space="preserve"> amit a feltöltött </w:t>
       </w:r>
       <w:proofErr w:type="spellStart"/>
       <w:r>
-        <w:t>s</w:t>
-      </w:r>
-      <w:r>
-        <w:rPr>
-          <w:rFonts w:ascii="Calibri Light" w:hAnsi="Calibri Light" w:cs="Calibri Light"/>
-          <w:iCs/>
-        </w:rPr>
-        <w:t>rc</w:t>
+        <w:t>zip</w:t>
       </w:r>
       <w:proofErr w:type="spellEnd"/>
       <w:r>
-        <w:rPr>
-          <w:rFonts w:ascii="Calibri Light" w:hAnsi="Calibri Light" w:cs="Calibri Light"/>
-          <w:iCs/>
-          <w:smallCaps/>
+        <w:t xml:space="preserve"> fájl tartalmaz</w:t>
+      </w:r>
+      <w:r>
+        <w:t>.</w:t>
+      </w:r>
+      <w:r>
+        <w:t xml:space="preserve"> Kicsomagolás után ebbe a mappába lépve (</w:t>
+      </w:r>
+      <w:proofErr w:type="spellStart"/>
+      <w:r>
+        <w:rPr>
+          <w:i/>
+        </w:rPr>
+        <w:t>Skeleton</w:t>
+      </w:r>
+      <w:proofErr w:type="spellEnd"/>
+      <w:r>
+        <w:t xml:space="preserve">) egy </w:t>
+      </w:r>
+      <w:proofErr w:type="spellStart"/>
+      <w:r>
+        <w:t>src</w:t>
+      </w:r>
+      <w:proofErr w:type="spellEnd"/>
+      <w:r>
+        <w:t xml:space="preserve"> mappát kell látni.</w:t>
+      </w:r>
+      <w:r>
+        <w:t xml:space="preserve"> Terminálban megnyitva a </w:t>
+      </w:r>
+      <w:r>
+        <w:rPr>
+          <w:i/>
+          <w:lang w:val="en-US"/>
+        </w:rPr>
+        <w:t>Skeleton</w:t>
+      </w:r>
+      <w:r>
+        <w:rPr>
+          <w:lang w:val="en-US"/>
         </w:rPr>
         <w:t xml:space="preserve"> </w:t>
       </w:r>
-      <w:r>
-        <w:t>mappát kell látni.</w:t>
+      <w:proofErr w:type="spellStart"/>
+      <w:r>
+        <w:rPr>
+          <w:lang w:val="en-US"/>
+        </w:rPr>
+        <w:t>mapp</w:t>
+      </w:r>
+      <w:proofErr w:type="spellEnd"/>
+      <w:r>
+        <w:t xml:space="preserve">át a következő parancsokat kiadva fordíthatjuk le </w:t>
+      </w:r>
+      <w:r>
+        <w:t>a</w:t>
+      </w:r>
+      <w:r>
+        <w:t xml:space="preserve"> programot</w:t>
       </w:r>
     </w:p>
+    <w:p/>
     <w:p>
       <w:pPr>
         <w:pStyle w:val="magyarazat"/>
         <w:rPr>
-          <w:rFonts w:ascii="Calibri Light" w:hAnsi="Calibri Light" w:cs="Calibri Light"/>
+          <w:rFonts w:ascii="Courier New" w:hAnsi="Courier New" w:cs="Courier New"/>
           <w:i w:val="0"/>
           <w:iCs/>
           <w:color w:val="auto"/>
@@ -2365,7 +2413,7 @@
       <w:proofErr w:type="spellStart"/>
       <w:r>
         <w:rPr>
-          <w:rFonts w:ascii="Calibri Light" w:hAnsi="Calibri Light" w:cs="Calibri Light"/>
+          <w:rFonts w:ascii="Courier New" w:hAnsi="Courier New" w:cs="Courier New"/>
           <w:i w:val="0"/>
           <w:iCs/>
           <w:color w:val="auto"/>
@@ -2375,7 +2423,7 @@
       <w:proofErr w:type="spellEnd"/>
       <w:r>
         <w:rPr>
-          <w:rFonts w:ascii="Calibri Light" w:hAnsi="Calibri Light" w:cs="Calibri Light"/>
+          <w:rFonts w:ascii="Courier New" w:hAnsi="Courier New" w:cs="Courier New"/>
           <w:i w:val="0"/>
           <w:iCs/>
           <w:color w:val="auto"/>
@@ -2385,7 +2433,7 @@
       <w:proofErr w:type="spellStart"/>
       <w:r>
         <w:rPr>
-          <w:rFonts w:ascii="Calibri Light" w:hAnsi="Calibri Light" w:cs="Calibri Light"/>
+          <w:rFonts w:ascii="Courier New" w:hAnsi="Courier New" w:cs="Courier New"/>
           <w:i w:val="0"/>
           <w:iCs/>
           <w:color w:val="auto"/>
@@ -2398,7 +2446,7 @@
       <w:pPr>
         <w:pStyle w:val="magyarazat"/>
         <w:rPr>
-          <w:rFonts w:ascii="Calibri Light" w:hAnsi="Calibri Light" w:cs="Calibri Light"/>
+          <w:rFonts w:ascii="Courier New" w:hAnsi="Courier New" w:cs="Courier New"/>
           <w:i w:val="0"/>
           <w:iCs/>
           <w:color w:val="auto"/>
@@ -2406,7 +2454,7 @@
       </w:pPr>
       <w:r>
         <w:rPr>
-          <w:rFonts w:ascii="Calibri Light" w:hAnsi="Calibri Light" w:cs="Calibri Light"/>
+          <w:rFonts w:ascii="Courier New" w:hAnsi="Courier New" w:cs="Courier New"/>
           <w:i w:val="0"/>
           <w:iCs/>
           <w:color w:val="auto"/>
@@ -2416,7 +2464,7 @@
       <w:proofErr w:type="spellStart"/>
       <w:r>
         <w:rPr>
-          <w:rFonts w:ascii="Calibri Light" w:hAnsi="Calibri Light" w:cs="Calibri Light"/>
+          <w:rFonts w:ascii="Courier New" w:hAnsi="Courier New" w:cs="Courier New"/>
           <w:i w:val="0"/>
           <w:iCs/>
           <w:color w:val="auto"/>
@@ -2429,7 +2477,7 @@
       <w:pPr>
         <w:pStyle w:val="magyarazat"/>
         <w:rPr>
-          <w:rFonts w:ascii="Calibri Light" w:hAnsi="Calibri Light" w:cs="Calibri Light"/>
+          <w:rFonts w:ascii="Courier New" w:hAnsi="Courier New" w:cs="Courier New"/>
           <w:i w:val="0"/>
           <w:iCs/>
           <w:color w:val="auto"/>
@@ -2438,7 +2486,7 @@
       <w:proofErr w:type="spellStart"/>
       <w:r>
         <w:rPr>
-          <w:rFonts w:ascii="Calibri Light" w:hAnsi="Calibri Light" w:cs="Calibri Light"/>
+          <w:rFonts w:ascii="Courier New" w:hAnsi="Courier New" w:cs="Courier New"/>
           <w:i w:val="0"/>
           <w:iCs/>
           <w:color w:val="auto"/>
@@ -2448,7 +2496,7 @@
       <w:proofErr w:type="spellEnd"/>
       <w:r>
         <w:rPr>
-          <w:rFonts w:ascii="Calibri Light" w:hAnsi="Calibri Light" w:cs="Calibri Light"/>
+          <w:rFonts w:ascii="Courier New" w:hAnsi="Courier New" w:cs="Courier New"/>
           <w:i w:val="0"/>
           <w:iCs/>
           <w:color w:val="auto"/>
@@ -2458,7 +2506,7 @@
       <w:proofErr w:type="spellStart"/>
       <w:r>
         <w:rPr>
-          <w:rFonts w:ascii="Calibri Light" w:hAnsi="Calibri Light" w:cs="Calibri Light"/>
+          <w:rFonts w:ascii="Courier New" w:hAnsi="Courier New" w:cs="Courier New"/>
           <w:i w:val="0"/>
           <w:iCs/>
           <w:color w:val="auto"/>
@@ -2468,7 +2516,7 @@
       <w:proofErr w:type="spellEnd"/>
       <w:r>
         <w:rPr>
-          <w:rFonts w:ascii="Calibri Light" w:hAnsi="Calibri Light" w:cs="Calibri Light"/>
+          <w:rFonts w:ascii="Courier New" w:hAnsi="Courier New" w:cs="Courier New"/>
           <w:i w:val="0"/>
           <w:iCs/>
           <w:color w:val="auto"/>
@@ -2478,7 +2526,7 @@
       <w:proofErr w:type="gramStart"/>
       <w:r>
         <w:rPr>
-          <w:rFonts w:ascii="Calibri Light" w:hAnsi="Calibri Light" w:cs="Calibri Light"/>
+          <w:rFonts w:ascii="Courier New" w:hAnsi="Courier New" w:cs="Courier New"/>
           <w:i w:val="0"/>
           <w:iCs/>
           <w:color w:val="auto"/>
@@ -2488,7 +2536,7 @@
       <w:proofErr w:type="gramEnd"/>
       <w:r>
         <w:rPr>
-          <w:rFonts w:ascii="Calibri Light" w:hAnsi="Calibri Light" w:cs="Calibri Light"/>
+          <w:rFonts w:ascii="Courier New" w:hAnsi="Courier New" w:cs="Courier New"/>
           <w:i w:val="0"/>
           <w:iCs/>
           <w:color w:val="auto"/>
@@ -2498,7 +2546,7 @@
       <w:proofErr w:type="spellStart"/>
       <w:r>
         <w:rPr>
-          <w:rFonts w:ascii="Calibri Light" w:hAnsi="Calibri Light" w:cs="Calibri Light"/>
+          <w:rFonts w:ascii="Courier New" w:hAnsi="Courier New" w:cs="Courier New"/>
           <w:i w:val="0"/>
           <w:iCs/>
           <w:color w:val="auto"/>
@@ -2508,7 +2556,7 @@
       <w:proofErr w:type="spellEnd"/>
       <w:r>
         <w:rPr>
-          <w:rFonts w:ascii="Calibri Light" w:hAnsi="Calibri Light" w:cs="Calibri Light"/>
+          <w:rFonts w:ascii="Courier New" w:hAnsi="Courier New" w:cs="Courier New"/>
           <w:i w:val="0"/>
           <w:iCs/>
           <w:color w:val="auto"/>
@@ -2518,7 +2566,7 @@
       <w:proofErr w:type="spellStart"/>
       <w:r>
         <w:rPr>
-          <w:rFonts w:ascii="Calibri Light" w:hAnsi="Calibri Light" w:cs="Calibri Light"/>
+          <w:rFonts w:ascii="Courier New" w:hAnsi="Courier New" w:cs="Courier New"/>
           <w:i w:val="0"/>
           <w:iCs/>
           <w:color w:val="auto"/>
@@ -2528,7 +2576,7 @@
       <w:proofErr w:type="spellEnd"/>
       <w:r>
         <w:rPr>
-          <w:rFonts w:ascii="Calibri Light" w:hAnsi="Calibri Light" w:cs="Calibri Light"/>
+          <w:rFonts w:ascii="Courier New" w:hAnsi="Courier New" w:cs="Courier New"/>
           <w:i w:val="0"/>
           <w:iCs/>
           <w:color w:val="auto"/>
@@ -2546,34 +2594,49 @@
     </w:p>
     <w:p>
       <w:pPr>
-        <w:rPr>
-          <w:rFonts w:ascii="Calibri Light" w:hAnsi="Calibri Light" w:cs="Calibri Light"/>
-        </w:rPr>
-      </w:pPr>
-      <w:r>
-        <w:rPr>
-          <w:rFonts w:ascii="Calibri Light" w:hAnsi="Calibri Light" w:cs="Calibri Light"/>
+        <w:jc w:val="both"/>
+      </w:pPr>
+      <w:r>
+        <w:t>Az előző parancsok kiadása után, köztes paranc</w:t>
+      </w:r>
+      <w:r>
+        <w:t>s</w:t>
+      </w:r>
+      <w:r>
+        <w:t xml:space="preserve"> nélkül, kiadva a következő parancsokat a játék elindítható.</w:t>
+      </w:r>
+    </w:p>
+    <w:p/>
+    <w:p>
+      <w:pPr>
+        <w:rPr>
+          <w:rFonts w:ascii="Courier New" w:hAnsi="Courier New" w:cs="Courier New"/>
+        </w:rPr>
+      </w:pPr>
+      <w:r>
+        <w:rPr>
+          <w:rFonts w:ascii="Courier New" w:hAnsi="Courier New" w:cs="Courier New"/>
         </w:rPr>
         <w:t>cd</w:t>
       </w:r>
       <w:proofErr w:type="gramStart"/>
       <w:r>
         <w:rPr>
-          <w:rFonts w:ascii="Calibri Light" w:hAnsi="Calibri Light" w:cs="Calibri Light"/>
+          <w:rFonts w:ascii="Courier New" w:hAnsi="Courier New" w:cs="Courier New"/>
         </w:rPr>
         <w:t xml:space="preserve"> ..</w:t>
       </w:r>
       <w:proofErr w:type="gramEnd"/>
       <w:r>
         <w:rPr>
-          <w:rFonts w:ascii="Calibri Light" w:hAnsi="Calibri Light" w:cs="Calibri Light"/>
+          <w:rFonts w:ascii="Courier New" w:hAnsi="Courier New" w:cs="Courier New"/>
         </w:rPr>
         <w:t>/</w:t>
       </w:r>
       <w:proofErr w:type="spellStart"/>
       <w:r>
         <w:rPr>
-          <w:rFonts w:ascii="Calibri Light" w:hAnsi="Calibri Light" w:cs="Calibri Light"/>
+          <w:rFonts w:ascii="Courier New" w:hAnsi="Courier New" w:cs="Courier New"/>
         </w:rPr>
         <w:t>bin</w:t>
       </w:r>
@@ -2582,12 +2645,12 @@
     <w:p>
       <w:pPr>
         <w:rPr>
-          <w:rFonts w:ascii="Calibri Light" w:hAnsi="Calibri Light" w:cs="Calibri Light"/>
-        </w:rPr>
-      </w:pPr>
-      <w:r>
-        <w:rPr>
-          <w:rFonts w:ascii="Calibri Light" w:hAnsi="Calibri Light" w:cs="Calibri Light"/>
+          <w:rFonts w:ascii="Courier New" w:hAnsi="Courier New" w:cs="Courier New"/>
+        </w:rPr>
+      </w:pPr>
+      <w:r>
+        <w:rPr>
+          <w:rFonts w:ascii="Courier New" w:hAnsi="Courier New" w:cs="Courier New"/>
         </w:rPr>
         <w:t xml:space="preserve">java </w:t>
       </w:r>
@@ -2595,7 +2658,7 @@
       <w:proofErr w:type="gramStart"/>
       <w:r>
         <w:rPr>
-          <w:rFonts w:ascii="Calibri Light" w:hAnsi="Calibri Light" w:cs="Calibri Light"/>
+          <w:rFonts w:ascii="Courier New" w:hAnsi="Courier New" w:cs="Courier New"/>
         </w:rPr>
         <w:t>skeleton.Skeleton</w:t>
       </w:r>
@@ -2604,10 +2667,463 @@
     </w:p>
     <w:p>
       <w:pPr>
+        <w:rPr>
+          <w:rFonts w:ascii="Courier New" w:hAnsi="Courier New" w:cs="Courier New"/>
+        </w:rPr>
+      </w:pPr>
+    </w:p>
+    <w:p>
+      <w:pPr>
+        <w:rPr>
+          <w:rFonts w:ascii="Courier New" w:hAnsi="Courier New" w:cs="Courier New"/>
+        </w:rPr>
+      </w:pPr>
+      <w:r>
+        <w:rPr>
+          <w:rFonts w:ascii="Courier New" w:hAnsi="Courier New" w:cs="Courier New"/>
+        </w:rPr>
+        <w:br w:type="page"/>
+      </w:r>
+    </w:p>
+    <w:p>
+      <w:pPr>
+        <w:jc w:val="both"/>
+      </w:pPr>
+      <w:r>
+        <w:lastRenderedPageBreak/>
+        <w:t xml:space="preserve">A </w:t>
+      </w:r>
+      <w:r>
+        <w:t>program</w:t>
+      </w:r>
+      <w:r>
+        <w:t xml:space="preserve"> futtatási leírásához tartozik a rövid </w:t>
+      </w:r>
+      <w:r>
+        <w:rPr>
+          <w:b/>
+        </w:rPr>
+        <w:t>felhasználói útmutató</w:t>
+      </w:r>
+      <w:r>
+        <w:t>, ez a következő:</w:t>
+      </w:r>
+    </w:p>
+    <w:p>
+      <w:pPr>
+        <w:jc w:val="both"/>
+      </w:pPr>
+    </w:p>
+    <w:p>
+      <w:pPr>
+        <w:jc w:val="both"/>
+        <w:rPr>
+          <w:sz w:val="28"/>
+          <w:szCs w:val="28"/>
+        </w:rPr>
+      </w:pPr>
+      <w:r>
+        <w:rPr>
+          <w:b/>
+          <w:sz w:val="28"/>
+          <w:szCs w:val="28"/>
+        </w:rPr>
+        <w:t>Felhasználói útmutató:</w:t>
+      </w:r>
+    </w:p>
+    <w:p>
+      <w:pPr>
+        <w:jc w:val="both"/>
+        <w:rPr>
+          <w:sz w:val="28"/>
+          <w:szCs w:val="28"/>
+        </w:rPr>
+      </w:pPr>
+    </w:p>
+    <w:p>
+      <w:pPr>
+        <w:jc w:val="both"/>
+      </w:pPr>
+      <w:r>
+        <w:t xml:space="preserve">A </w:t>
+      </w:r>
+      <w:r>
+        <w:t xml:space="preserve">program indulása után a </w:t>
+      </w:r>
+      <w:r>
+        <w:rPr>
+          <w:i/>
+        </w:rPr>
+        <w:t>Menü</w:t>
+      </w:r>
+      <w:r>
+        <w:t>-t láthatjuk. A menüpontok neve igyekszik kifejező lenni. A program várja egy menüpont kiválasztását (</w:t>
+      </w:r>
+      <w:proofErr w:type="spellStart"/>
+      <w:r>
+        <w:rPr>
+          <w:i/>
+        </w:rPr>
+        <w:t>Choose</w:t>
+      </w:r>
+      <w:proofErr w:type="spellEnd"/>
+      <w:r>
+        <w:rPr>
+          <w:i/>
+        </w:rPr>
+        <w:t xml:space="preserve"> an </w:t>
+      </w:r>
+      <w:proofErr w:type="spellStart"/>
+      <w:r>
+        <w:rPr>
+          <w:i/>
+        </w:rPr>
+        <w:t>option</w:t>
+      </w:r>
+      <w:proofErr w:type="spellEnd"/>
+      <w:r>
+        <w:t xml:space="preserve">). </w:t>
+      </w:r>
+      <w:r>
+        <w:t>Ezt a menüpont számának beütésével majd enter nyomásával tehetjük meg.</w:t>
+      </w:r>
+    </w:p>
+    <w:p>
+      <w:pPr>
+        <w:jc w:val="both"/>
+      </w:pPr>
+    </w:p>
+    <w:p>
+      <w:pPr>
+        <w:jc w:val="both"/>
+      </w:pPr>
+      <w:r>
+        <w:t>Egy menüpont kiválasztása után, az azáltal leírt eset futása indul meg, a futás közben hívódó függvényeket a kimenetre kiírja.</w:t>
+      </w:r>
+    </w:p>
+    <w:p>
+      <w:pPr>
+        <w:jc w:val="both"/>
+      </w:pPr>
+    </w:p>
+    <w:p>
+      <w:pPr>
+        <w:jc w:val="both"/>
+      </w:pPr>
+      <w:r>
+        <w:rPr>
+          <w:b/>
+        </w:rPr>
+        <w:t>Futás közbeni kérdések</w:t>
+      </w:r>
+      <w:r>
+        <w:rPr>
+          <w:b/>
+        </w:rPr>
+        <w:t xml:space="preserve">: </w:t>
+      </w:r>
+      <w:r>
+        <w:t>Az eset futása során időnként kérdést tesz fel a kimenetre, amire a választ a felhasználótól várja</w:t>
+      </w:r>
+      <w:r>
+        <w:t xml:space="preserve">. </w:t>
+      </w:r>
+      <w:r>
+        <w:t>Két ilyen kérdés van:</w:t>
+      </w:r>
+    </w:p>
+    <w:p>
+      <w:pPr>
+        <w:pStyle w:val="Listaszerbekezds"/>
+        <w:numPr>
+          <w:ilvl w:val="0"/>
+          <w:numId w:val="9"/>
+        </w:numPr>
+        <w:jc w:val="both"/>
+      </w:pPr>
+      <w:r>
+        <w:rPr>
+          <w:i/>
+        </w:rPr>
+        <w:t xml:space="preserve">Is </w:t>
+      </w:r>
+      <w:proofErr w:type="spellStart"/>
+      <w:r>
+        <w:rPr>
+          <w:i/>
+        </w:rPr>
+        <w:t>there</w:t>
+      </w:r>
+      <w:proofErr w:type="spellEnd"/>
+      <w:r>
+        <w:rPr>
+          <w:i/>
+        </w:rPr>
+        <w:t xml:space="preserve"> a </w:t>
+      </w:r>
+      <w:proofErr w:type="spellStart"/>
+      <w:r>
+        <w:rPr>
+          <w:i/>
+        </w:rPr>
+        <w:t>box</w:t>
+      </w:r>
+      <w:proofErr w:type="spellEnd"/>
+      <w:r>
+        <w:rPr>
+          <w:i/>
+        </w:rPr>
+        <w:t xml:space="preserve"> </w:t>
+      </w:r>
+      <w:proofErr w:type="spellStart"/>
+      <w:r>
+        <w:rPr>
+          <w:i/>
+        </w:rPr>
+        <w:t>or</w:t>
+      </w:r>
+      <w:proofErr w:type="spellEnd"/>
+      <w:r>
+        <w:rPr>
+          <w:i/>
+        </w:rPr>
+        <w:t xml:space="preserve"> a </w:t>
+      </w:r>
+      <w:proofErr w:type="spellStart"/>
+      <w:r>
+        <w:rPr>
+          <w:i/>
+        </w:rPr>
+        <w:t>worker</w:t>
+      </w:r>
+      <w:proofErr w:type="spellEnd"/>
+      <w:r>
+        <w:rPr>
+          <w:i/>
+        </w:rPr>
+        <w:t xml:space="preserve"> </w:t>
+      </w:r>
+      <w:proofErr w:type="spellStart"/>
+      <w:r>
+        <w:rPr>
+          <w:i/>
+        </w:rPr>
+        <w:t>on</w:t>
+      </w:r>
+      <w:proofErr w:type="spellEnd"/>
+      <w:r>
+        <w:rPr>
+          <w:i/>
+        </w:rPr>
+        <w:t xml:space="preserve"> </w:t>
+      </w:r>
+      <w:proofErr w:type="spellStart"/>
+      <w:r>
+        <w:rPr>
+          <w:i/>
+        </w:rPr>
+        <w:t>the</w:t>
+      </w:r>
+      <w:proofErr w:type="spellEnd"/>
+      <w:r>
+        <w:rPr>
+          <w:i/>
+        </w:rPr>
+        <w:t xml:space="preserve"> </w:t>
+      </w:r>
+      <w:proofErr w:type="spellStart"/>
+      <w:r>
+        <w:rPr>
+          <w:i/>
+        </w:rPr>
+        <w:t>field</w:t>
+      </w:r>
+      <w:proofErr w:type="spellEnd"/>
+      <w:r>
+        <w:rPr>
+          <w:i/>
+        </w:rPr>
+        <w:t>? B/W/X</w:t>
+      </w:r>
+      <w:r>
+        <w:t xml:space="preserve"> – Ez a kérdés arra kérdez rá, hogy amikor az adott entitás rálép egy mezőre (amin lehet már entitás), akkor a rálépendő mezőn mi tartózkodjon.</w:t>
+      </w:r>
+      <w:r>
+        <w:t xml:space="preserve"> (</w:t>
+      </w:r>
+      <w:r>
+        <w:rPr>
+          <w:i/>
+        </w:rPr>
+        <w:t xml:space="preserve">B – </w:t>
+      </w:r>
+      <w:proofErr w:type="spellStart"/>
+      <w:r>
+        <w:rPr>
+          <w:i/>
+        </w:rPr>
+        <w:t>Box</w:t>
+      </w:r>
+      <w:proofErr w:type="spellEnd"/>
+      <w:r>
+        <w:rPr>
+          <w:i/>
+        </w:rPr>
+        <w:t xml:space="preserve">, W- </w:t>
+      </w:r>
+      <w:proofErr w:type="spellStart"/>
+      <w:r>
+        <w:rPr>
+          <w:i/>
+        </w:rPr>
+        <w:t>Worker</w:t>
+      </w:r>
+      <w:proofErr w:type="spellEnd"/>
+      <w:r>
+        <w:rPr>
+          <w:i/>
+        </w:rPr>
+        <w:t>, X – Semmi</w:t>
+      </w:r>
+      <w:r>
+        <w:t>)</w:t>
+      </w:r>
+      <w:r>
+        <w:t xml:space="preserve">. Fontos, hogy az eset lefutása úgy fog folytatódni, amilyen választ adtunk meg, tehát </w:t>
+      </w:r>
+      <w:proofErr w:type="spellStart"/>
+      <w:r>
+        <w:t>továbbtolja</w:t>
+      </w:r>
+      <w:proofErr w:type="spellEnd"/>
+      <w:r>
+        <w:t xml:space="preserve"> a megadott entitást az érkező, vagy csak megérkezik.</w:t>
+      </w:r>
+    </w:p>
+    <w:p>
+      <w:pPr>
+        <w:pStyle w:val="Listaszerbekezds"/>
+        <w:numPr>
+          <w:ilvl w:val="0"/>
+          <w:numId w:val="9"/>
+        </w:numPr>
+        <w:jc w:val="both"/>
+      </w:pPr>
+      <w:r>
+        <w:rPr>
+          <w:i/>
+        </w:rPr>
+        <w:t xml:space="preserve">Is </w:t>
+      </w:r>
+      <w:proofErr w:type="spellStart"/>
+      <w:r>
+        <w:rPr>
+          <w:i/>
+        </w:rPr>
+        <w:t>the</w:t>
+      </w:r>
+      <w:proofErr w:type="spellEnd"/>
+      <w:r>
+        <w:rPr>
+          <w:i/>
+        </w:rPr>
+        <w:t xml:space="preserve"> </w:t>
+      </w:r>
+      <w:proofErr w:type="spellStart"/>
+      <w:r>
+        <w:rPr>
+          <w:i/>
+        </w:rPr>
+        <w:t>switch</w:t>
+      </w:r>
+      <w:proofErr w:type="spellEnd"/>
+      <w:r>
+        <w:rPr>
+          <w:i/>
+        </w:rPr>
+        <w:t xml:space="preserve"> </w:t>
+      </w:r>
+      <w:proofErr w:type="spellStart"/>
+      <w:r>
+        <w:rPr>
+          <w:i/>
+        </w:rPr>
+        <w:t>on</w:t>
+      </w:r>
+      <w:proofErr w:type="spellEnd"/>
+      <w:r>
+        <w:rPr>
+          <w:i/>
+        </w:rPr>
+        <w:t xml:space="preserve"> </w:t>
+      </w:r>
+      <w:proofErr w:type="spellStart"/>
+      <w:r>
+        <w:rPr>
+          <w:i/>
+        </w:rPr>
+        <w:t>or</w:t>
+      </w:r>
+      <w:proofErr w:type="spellEnd"/>
+      <w:r>
+        <w:rPr>
+          <w:i/>
+        </w:rPr>
+        <w:t xml:space="preserve"> </w:t>
+      </w:r>
+      <w:proofErr w:type="spellStart"/>
+      <w:r>
+        <w:rPr>
+          <w:i/>
+        </w:rPr>
+        <w:t>off</w:t>
+      </w:r>
+      <w:proofErr w:type="spellEnd"/>
+      <w:r>
+        <w:t>?</w:t>
+      </w:r>
+      <w:r>
+        <w:t xml:space="preserve"> </w:t>
+      </w:r>
+      <w:r>
+        <w:rPr>
+          <w:i/>
+        </w:rPr>
+        <w:t>1/0</w:t>
+      </w:r>
+      <w:r>
+        <w:rPr>
+          <w:i/>
+        </w:rPr>
+        <w:t xml:space="preserve"> – </w:t>
+      </w:r>
+      <w:r>
+        <w:t>Ez a kérdés arra irányul, hogy amikor egy olyan lyukra lépünk, amihez tartozik kapcsoló, akkor az be- illetve kikapcsolt állapotban legyen. (A válaszok nem szorulnak magyarázatra)</w:t>
+      </w:r>
+    </w:p>
+    <w:p>
+      <w:pPr>
+        <w:jc w:val="both"/>
+      </w:pPr>
+    </w:p>
+    <w:p>
+      <w:pPr>
+        <w:jc w:val="both"/>
+      </w:pPr>
+      <w:r>
+        <w:t>Az eset lefutása után</w:t>
+      </w:r>
+      <w:r>
+        <w:t xml:space="preserve"> az enter billentyű leütésével térhetünk vissza a menübe.</w:t>
+      </w:r>
+      <w:bookmarkStart w:id="1" w:name="_GoBack"/>
+      <w:bookmarkEnd w:id="1"/>
+    </w:p>
+    <w:p>
+      <w:pPr>
         <w:pStyle w:val="Cmsor20"/>
       </w:pPr>
       <w:r>
-        <w:lastRenderedPageBreak/>
         <w:t>Értékelés</w:t>
       </w:r>
     </w:p>
@@ -2704,13 +3220,8 @@
             <w:tcW w:w="5148" w:type="dxa"/>
           </w:tcPr>
           <w:p>
-            <w:proofErr w:type="spellStart"/>
-            <w:r>
-              <w:t>Gurubi</w:t>
-            </w:r>
-            <w:proofErr w:type="spellEnd"/>
-            <w:r>
-              <w:t xml:space="preserve"> Barnabás</w:t>
+            <w:r>
+              <w:t>Gurubi Barnabás</w:t>
             </w:r>
           </w:p>
         </w:tc>
@@ -2821,10 +3332,10 @@
         <w:tblLook w:val="01E0" w:firstRow="1" w:lastRow="1" w:firstColumn="1" w:lastColumn="1" w:noHBand="0" w:noVBand="0"/>
       </w:tblPr>
       <w:tblGrid>
-        <w:gridCol w:w="1701"/>
+        <w:gridCol w:w="1457"/>
         <w:gridCol w:w="1270"/>
         <w:gridCol w:w="1376"/>
-        <w:gridCol w:w="4715"/>
+        <w:gridCol w:w="4959"/>
       </w:tblGrid>
       <w:tr>
         <w:tc>
@@ -2924,10 +3435,10 @@
           </w:tcPr>
           <w:p>
             <w:r>
-              <w:t>1</w:t>
-            </w:r>
-            <w:r>
-              <w:t>,5 óra</w:t>
+              <w:t>2</w:t>
+            </w:r>
+            <w:r>
+              <w:t xml:space="preserve"> óra</w:t>
             </w:r>
           </w:p>
         </w:tc>
@@ -2941,11 +3452,9 @@
             </w:r>
           </w:p>
           <w:p>
-            <w:proofErr w:type="spellStart"/>
             <w:r>
               <w:t>Gurubi</w:t>
             </w:r>
-            <w:proofErr w:type="spellEnd"/>
           </w:p>
           <w:p>
             <w:r>
@@ -3029,17 +3538,20 @@
             <w:proofErr w:type="spellEnd"/>
           </w:p>
           <w:p>
+            <w:r>
+              <w:t xml:space="preserve">Gurubi: </w:t>
+            </w:r>
             <w:proofErr w:type="spellStart"/>
             <w:r>
-              <w:t>Gurubi</w:t>
+              <w:t>Skeleton</w:t>
             </w:r>
             <w:proofErr w:type="spellEnd"/>
             <w:r>
-              <w:t xml:space="preserve">: </w:t>
+              <w:t xml:space="preserve">, </w:t>
             </w:r>
             <w:proofErr w:type="spellStart"/>
             <w:r>
-              <w:t>Skeleton</w:t>
+              <w:t>Menu</w:t>
             </w:r>
             <w:proofErr w:type="spellEnd"/>
             <w:r>
@@ -3047,7 +3559,7 @@
             </w:r>
             <w:proofErr w:type="spellStart"/>
             <w:r>
-              <w:t>Menu</w:t>
+              <w:t>MenuItem</w:t>
             </w:r>
             <w:proofErr w:type="spellEnd"/>
             <w:r>
@@ -3055,98 +3567,95 @@
             </w:r>
             <w:proofErr w:type="spellStart"/>
             <w:r>
-              <w:t>MenuItem</w:t>
+              <w:t>MethodWriter</w:t>
             </w:r>
             <w:proofErr w:type="spellEnd"/>
+          </w:p>
+          <w:p>
+            <w:r>
+              <w:t xml:space="preserve">Horváth: </w:t>
+            </w:r>
+            <w:proofErr w:type="spellStart"/>
+            <w:r>
+              <w:t>WallField</w:t>
+            </w:r>
+            <w:proofErr w:type="spellEnd"/>
             <w:r>
               <w:t xml:space="preserve">, </w:t>
             </w:r>
             <w:proofErr w:type="spellStart"/>
             <w:r>
-              <w:t>MethodWriter</w:t>
+              <w:t>EndField</w:t>
             </w:r>
             <w:proofErr w:type="spellEnd"/>
-          </w:p>
-          <w:p>
-            <w:r>
-              <w:t xml:space="preserve">Horváth: </w:t>
+            <w:r>
+              <w:t xml:space="preserve">, Game, </w:t>
             </w:r>
             <w:proofErr w:type="spellStart"/>
             <w:r>
-              <w:t>WallField</w:t>
+              <w:t>BoxR</w:t>
+            </w:r>
+            <w:r>
+              <w:t>e</w:t>
+            </w:r>
+            <w:r>
+              <w:t>corder</w:t>
             </w:r>
             <w:proofErr w:type="spellEnd"/>
+          </w:p>
+          <w:p>
+            <w:r>
+              <w:t xml:space="preserve">Mátyás: </w:t>
+            </w:r>
+            <w:proofErr w:type="spellStart"/>
+            <w:r>
+              <w:t>HoleField</w:t>
+            </w:r>
+            <w:proofErr w:type="spellEnd"/>
             <w:r>
               <w:t xml:space="preserve">, </w:t>
             </w:r>
             <w:proofErr w:type="spellStart"/>
             <w:r>
-              <w:t>EndField</w:t>
+              <w:t>SwitchField</w:t>
             </w:r>
             <w:proofErr w:type="spellEnd"/>
             <w:r>
-              <w:t xml:space="preserve">, Game, </w:t>
+              <w:t xml:space="preserve">, </w:t>
             </w:r>
             <w:proofErr w:type="spellStart"/>
             <w:r>
-              <w:t>BoxR</w:t>
-            </w:r>
-            <w:r>
-              <w:t>e</w:t>
-            </w:r>
-            <w:r>
-              <w:t>corder</w:t>
+              <w:t>Box</w:t>
             </w:r>
             <w:proofErr w:type="spellEnd"/>
           </w:p>
           <w:p>
             <w:r>
-              <w:t xml:space="preserve">Mátyás: </w:t>
+              <w:t xml:space="preserve">Tolnai: </w:t>
             </w:r>
             <w:proofErr w:type="spellStart"/>
             <w:r>
-              <w:t>HoleField</w:t>
+              <w:t>Field</w:t>
             </w:r>
             <w:proofErr w:type="spellEnd"/>
             <w:r>
-              <w:t xml:space="preserve">, </w:t>
+              <w:t>,</w:t>
+            </w:r>
+            <w:r>
+              <w:t xml:space="preserve"> </w:t>
             </w:r>
             <w:proofErr w:type="spellStart"/>
             <w:r>
-              <w:t>SwitchField</w:t>
+              <w:t>SimpleField</w:t>
             </w:r>
             <w:proofErr w:type="spellEnd"/>
             <w:r>
-              <w:t xml:space="preserve">, </w:t>
-            </w:r>
-            <w:proofErr w:type="spellStart"/>
-            <w:r>
-              <w:t>Box</w:t>
-            </w:r>
-            <w:proofErr w:type="spellEnd"/>
-          </w:p>
-          <w:p>
-            <w:r>
-              <w:t xml:space="preserve">Tolnai: </w:t>
-            </w:r>
-            <w:proofErr w:type="spellStart"/>
-            <w:r>
-              <w:t>Field</w:t>
-            </w:r>
-            <w:proofErr w:type="spellEnd"/>
-            <w:r>
-              <w:t>,</w:t>
-            </w:r>
-            <w:r>
-              <w:t xml:space="preserve"> </w:t>
-            </w:r>
-            <w:proofErr w:type="spellStart"/>
-            <w:r>
-              <w:t>SimpleField</w:t>
-            </w:r>
-            <w:proofErr w:type="spellEnd"/>
-            <w:r>
               <w:t>, Map</w:t>
+            </w:r>
+          </w:p>
+          <w:p>
+            <w:r>
+              <w:t>Megegyezés továbbá abban, hogy mindenki az osztályt teljes egészében létrehozza, és ezt a naplózás léptékénél is alapul vesszük így egy osztály létrehozása bejegyzés szintű a naplóban, nem részletezzük metódusokra.</w:t>
             </w:r>
           </w:p>
         </w:tc>
@@ -3275,11 +3784,9 @@
             <w:tcW w:w="0" w:type="auto"/>
           </w:tcPr>
           <w:p>
-            <w:proofErr w:type="spellStart"/>
             <w:r>
               <w:t>Gurubi</w:t>
             </w:r>
-            <w:proofErr w:type="spellEnd"/>
           </w:p>
         </w:tc>
         <w:tc>
@@ -3431,7 +3938,10 @@
           </w:tcPr>
           <w:p>
             <w:r>
-              <w:t>2018.03.16 13:00</w:t>
+              <w:t>2018.03.15</w:t>
+            </w:r>
+            <w:r>
+              <w:t>.</w:t>
             </w:r>
           </w:p>
         </w:tc>
@@ -3441,7 +3951,7 @@
           </w:tcPr>
           <w:p>
             <w:r>
-              <w:t>1,5 óra</w:t>
+              <w:t>1 óra</w:t>
             </w:r>
           </w:p>
         </w:tc>
@@ -3451,7 +3961,7 @@
           </w:tcPr>
           <w:p>
             <w:r>
-              <w:t>Bertalan</w:t>
+              <w:t>Horváth</w:t>
             </w:r>
           </w:p>
         </w:tc>
@@ -3460,41 +3970,45 @@
             <w:tcW w:w="0" w:type="auto"/>
           </w:tcPr>
           <w:p>
+            <w:pPr>
+              <w:rPr>
+                <w:bCs/>
+              </w:rPr>
+            </w:pPr>
             <w:r>
               <w:rPr>
                 <w:b/>
                 <w:bCs/>
               </w:rPr>
-              <w:t>Tevékenység</w:t>
-            </w:r>
-            <w:r>
-              <w:t>:</w:t>
-            </w:r>
-          </w:p>
-          <w:p>
+              <w:t xml:space="preserve">Tevékenység: </w:t>
+            </w:r>
             <w:proofErr w:type="spellStart"/>
             <w:r>
-              <w:t>Worker</w:t>
+              <w:rPr>
+                <w:bCs/>
+              </w:rPr>
+              <w:t>WallField</w:t>
             </w:r>
             <w:proofErr w:type="spellEnd"/>
             <w:r>
+              <w:rPr>
+                <w:bCs/>
+              </w:rPr>
               <w:t xml:space="preserve">, </w:t>
             </w:r>
             <w:proofErr w:type="spellStart"/>
             <w:r>
-              <w:t>Movable</w:t>
+              <w:rPr>
+                <w:bCs/>
+              </w:rPr>
+              <w:t>EndField</w:t>
             </w:r>
             <w:proofErr w:type="spellEnd"/>
             <w:r>
-              <w:t xml:space="preserve">, </w:t>
-            </w:r>
-            <w:proofErr w:type="spellStart"/>
-            <w:r>
-              <w:t>Direction</w:t>
-            </w:r>
-            <w:proofErr w:type="spellEnd"/>
-            <w:r>
-              <w:t xml:space="preserve"> osztályok megírása</w:t>
+              <w:rPr>
+                <w:bCs/>
+              </w:rPr>
+              <w:t xml:space="preserve"> dokumentáció, már meglévő kódban hibajavítások és átnézés</w:t>
             </w:r>
           </w:p>
         </w:tc>
@@ -3506,7 +4020,13 @@
           </w:tcPr>
           <w:p>
             <w:r>
-              <w:t>2018.03.16 14:00</w:t>
+              <w:t>2018.03.16</w:t>
+            </w:r>
+            <w:r>
+              <w:t>.</w:t>
+            </w:r>
+            <w:r>
+              <w:t xml:space="preserve"> 13:00</w:t>
             </w:r>
           </w:p>
         </w:tc>
@@ -3516,7 +4036,7 @@
           </w:tcPr>
           <w:p>
             <w:r>
-              <w:t>2 óra</w:t>
+              <w:t>1,5 óra</w:t>
             </w:r>
           </w:p>
         </w:tc>
@@ -3526,7 +4046,7 @@
           </w:tcPr>
           <w:p>
             <w:r>
-              <w:t>Mátyás</w:t>
+              <w:t>Bertalan</w:t>
             </w:r>
           </w:p>
         </w:tc>
@@ -3549,7 +4069,7 @@
           <w:p>
             <w:proofErr w:type="spellStart"/>
             <w:r>
-              <w:t>HoleField</w:t>
+              <w:t>Worker</w:t>
             </w:r>
             <w:proofErr w:type="spellEnd"/>
             <w:r>
@@ -3557,7 +4077,7 @@
             </w:r>
             <w:proofErr w:type="spellStart"/>
             <w:r>
-              <w:t>SwitchField</w:t>
+              <w:t>Movable</w:t>
             </w:r>
             <w:proofErr w:type="spellEnd"/>
             <w:r>
@@ -3565,14 +4085,11 @@
             </w:r>
             <w:proofErr w:type="spellStart"/>
             <w:r>
-              <w:t>B</w:t>
-            </w:r>
-            <w:r>
-              <w:t>ox</w:t>
+              <w:t>Direction</w:t>
             </w:r>
             <w:proofErr w:type="spellEnd"/>
             <w:r>
-              <w:t xml:space="preserve"> osztályok </w:t>
+              <w:t xml:space="preserve"> osztályok megírása</w:t>
             </w:r>
           </w:p>
         </w:tc>
@@ -3584,10 +4101,7 @@
           </w:tcPr>
           <w:p>
             <w:r>
-              <w:t>2018.03.17 1</w:t>
-            </w:r>
-            <w:r>
-              <w:t>9:30</w:t>
+              <w:t>2018.03.16. 15:00</w:t>
             </w:r>
           </w:p>
         </w:tc>
@@ -3607,7 +4121,7 @@
           </w:tcPr>
           <w:p>
             <w:r>
-              <w:t>Tolnai</w:t>
+              <w:t>Bertalan</w:t>
             </w:r>
           </w:p>
         </w:tc>
@@ -3616,36 +4130,59 @@
             <w:tcW w:w="0" w:type="auto"/>
           </w:tcPr>
           <w:p>
+            <w:pPr>
+              <w:rPr>
+                <w:bCs/>
+              </w:rPr>
+            </w:pPr>
             <w:r>
               <w:rPr>
                 <w:b/>
                 <w:bCs/>
               </w:rPr>
-              <w:t>Tevékenység</w:t>
-            </w:r>
-            <w:r>
-              <w:t>:</w:t>
-            </w:r>
-          </w:p>
-          <w:p>
+              <w:t xml:space="preserve">Tevékenység: </w:t>
+            </w:r>
             <w:proofErr w:type="spellStart"/>
             <w:r>
-              <w:t>Field</w:t>
+              <w:rPr>
+                <w:bCs/>
+              </w:rPr>
+              <w:t>Worker</w:t>
             </w:r>
             <w:proofErr w:type="spellEnd"/>
             <w:r>
-              <w:t>,</w:t>
-            </w:r>
-            <w:r>
-              <w:t xml:space="preserve"> </w:t>
+              <w:rPr>
+                <w:bCs/>
+              </w:rPr>
+              <w:t xml:space="preserve">, </w:t>
             </w:r>
             <w:proofErr w:type="spellStart"/>
             <w:r>
-              <w:t>SimpleField</w:t>
+              <w:rPr>
+                <w:bCs/>
+              </w:rPr>
+              <w:t>Movable</w:t>
             </w:r>
             <w:proofErr w:type="spellEnd"/>
             <w:r>
-              <w:t>, Map osztályok elkezdése</w:t>
+              <w:rPr>
+                <w:bCs/>
+              </w:rPr>
+              <w:t xml:space="preserve">, </w:t>
+            </w:r>
+            <w:proofErr w:type="spellStart"/>
+            <w:r>
+              <w:rPr>
+                <w:bCs/>
+              </w:rPr>
+              <w:t>Direction</w:t>
+            </w:r>
+            <w:proofErr w:type="spellEnd"/>
+            <w:r>
+              <w:rPr>
+                <w:bCs/>
+              </w:rPr>
+              <w:t xml:space="preserve"> osztályok dokumentálása, már meglévő kód átnézése és esetleges hibajavítások</w:t>
             </w:r>
           </w:p>
         </w:tc>
@@ -3657,7 +4194,13 @@
           </w:tcPr>
           <w:p>
             <w:r>
-              <w:t>2018.03.17 21:00</w:t>
+              <w:t>2018.03.16</w:t>
+            </w:r>
+            <w:r>
+              <w:t>.</w:t>
+            </w:r>
+            <w:r>
+              <w:t xml:space="preserve"> 14:00</w:t>
             </w:r>
           </w:p>
         </w:tc>
@@ -3667,7 +4210,7 @@
           </w:tcPr>
           <w:p>
             <w:r>
-              <w:t>0,5 óra</w:t>
+              <w:t>2 óra</w:t>
             </w:r>
           </w:p>
         </w:tc>
@@ -3677,7 +4220,7 @@
           </w:tcPr>
           <w:p>
             <w:r>
-              <w:t>Bertalan</w:t>
+              <w:t>Mátyás</w:t>
             </w:r>
           </w:p>
         </w:tc>
@@ -3698,8 +4241,32 @@
             </w:r>
           </w:p>
           <w:p>
-            <w:r>
-              <w:t>Dokumentáció elkészítése</w:t>
+            <w:proofErr w:type="spellStart"/>
+            <w:r>
+              <w:t>HoleField</w:t>
+            </w:r>
+            <w:proofErr w:type="spellEnd"/>
+            <w:r>
+              <w:t xml:space="preserve">, </w:t>
+            </w:r>
+            <w:proofErr w:type="spellStart"/>
+            <w:r>
+              <w:t>SwitchField</w:t>
+            </w:r>
+            <w:proofErr w:type="spellEnd"/>
+            <w:r>
+              <w:t xml:space="preserve">, </w:t>
+            </w:r>
+            <w:proofErr w:type="spellStart"/>
+            <w:r>
+              <w:t>B</w:t>
+            </w:r>
+            <w:r>
+              <w:t>ox</w:t>
+            </w:r>
+            <w:proofErr w:type="spellEnd"/>
+            <w:r>
+              <w:t xml:space="preserve"> osztályok </w:t>
             </w:r>
           </w:p>
         </w:tc>
@@ -3711,7 +4278,7 @@
           </w:tcPr>
           <w:p>
             <w:r>
-              <w:t>2018.03.18 11:30</w:t>
+              <w:t>2018.03.16. 16:00</w:t>
             </w:r>
           </w:p>
         </w:tc>
@@ -3731,7 +4298,7 @@
           </w:tcPr>
           <w:p>
             <w:r>
-              <w:t>Tolnai</w:t>
+              <w:t>Mátyás</w:t>
             </w:r>
           </w:p>
         </w:tc>
@@ -3740,33 +4307,46 @@
             <w:tcW w:w="0" w:type="auto"/>
           </w:tcPr>
           <w:p>
-            <w:r>
+            <w:pPr>
               <w:rPr>
                 <w:b/>
                 <w:bCs/>
               </w:rPr>
-              <w:t>Tevékenység</w:t>
-            </w:r>
-            <w:r>
-              <w:t>:</w:t>
-            </w:r>
-          </w:p>
-          <w:p>
+            </w:pPr>
+            <w:r>
+              <w:rPr>
+                <w:b/>
+                <w:bCs/>
+              </w:rPr>
+              <w:t xml:space="preserve">Tevékenység: </w:t>
+            </w:r>
             <w:proofErr w:type="spellStart"/>
             <w:r>
-              <w:t>Field</w:t>
+              <w:rPr>
+                <w:bCs/>
+              </w:rPr>
+              <w:t>HoleField</w:t>
             </w:r>
             <w:proofErr w:type="spellEnd"/>
             <w:r>
+              <w:rPr>
+                <w:bCs/>
+              </w:rPr>
               <w:t xml:space="preserve">, </w:t>
             </w:r>
             <w:proofErr w:type="spellStart"/>
             <w:r>
-              <w:t>SimpleField</w:t>
+              <w:rPr>
+                <w:bCs/>
+              </w:rPr>
+              <w:t>SwitchField</w:t>
             </w:r>
             <w:proofErr w:type="spellEnd"/>
             <w:r>
-              <w:t>, Map osztályok befejezése</w:t>
+              <w:rPr>
+                <w:bCs/>
+              </w:rPr>
+              <w:t>, Boksz osztályok dokumentálása, az eddig meglévő kód átnézése és javítása</w:t>
             </w:r>
           </w:p>
         </w:tc>
@@ -3778,7 +4358,16 @@
           </w:tcPr>
           <w:p>
             <w:r>
-              <w:t>2018.03.18 19:30</w:t>
+              <w:t>2018.03.17</w:t>
+            </w:r>
+            <w:r>
+              <w:t>.</w:t>
+            </w:r>
+            <w:r>
+              <w:t xml:space="preserve"> 1</w:t>
+            </w:r>
+            <w:r>
+              <w:t>9:30</w:t>
             </w:r>
           </w:p>
         </w:tc>
@@ -3797,16 +4386,747 @@
             <w:tcW w:w="0" w:type="auto"/>
           </w:tcPr>
           <w:p>
+            <w:r>
+              <w:t>Tolnai</w:t>
+            </w:r>
+          </w:p>
+        </w:tc>
+        <w:tc>
+          <w:tcPr>
+            <w:tcW w:w="0" w:type="auto"/>
+          </w:tcPr>
+          <w:p>
+            <w:r>
+              <w:rPr>
+                <w:b/>
+                <w:bCs/>
+              </w:rPr>
+              <w:t>Tevékenység</w:t>
+            </w:r>
+            <w:r>
+              <w:t>:</w:t>
+            </w:r>
+          </w:p>
+          <w:p>
             <w:proofErr w:type="spellStart"/>
             <w:r>
+              <w:t>Field</w:t>
+            </w:r>
+            <w:proofErr w:type="spellEnd"/>
+            <w:r>
+              <w:t>,</w:t>
+            </w:r>
+            <w:r>
+              <w:t xml:space="preserve"> </w:t>
+            </w:r>
+            <w:proofErr w:type="spellStart"/>
+            <w:r>
+              <w:t>SimpleField</w:t>
+            </w:r>
+            <w:proofErr w:type="spellEnd"/>
+            <w:r>
+              <w:t>, Map osztályok elkezdése</w:t>
+            </w:r>
+          </w:p>
+        </w:tc>
+      </w:tr>
+      <w:tr>
+        <w:tc>
+          <w:tcPr>
+            <w:tcW w:w="0" w:type="auto"/>
+          </w:tcPr>
+          <w:p>
+            <w:r>
+              <w:t xml:space="preserve">2018.03.17. 20:00 </w:t>
+            </w:r>
+          </w:p>
+        </w:tc>
+        <w:tc>
+          <w:tcPr>
+            <w:tcW w:w="0" w:type="auto"/>
+          </w:tcPr>
+          <w:p>
+            <w:r>
+              <w:t>1 óra</w:t>
+            </w:r>
+          </w:p>
+        </w:tc>
+        <w:tc>
+          <w:tcPr>
+            <w:tcW w:w="0" w:type="auto"/>
+          </w:tcPr>
+          <w:p>
+            <w:r>
+              <w:t>Horváth</w:t>
+            </w:r>
+          </w:p>
+        </w:tc>
+        <w:tc>
+          <w:tcPr>
+            <w:tcW w:w="0" w:type="auto"/>
+          </w:tcPr>
+          <w:p>
+            <w:pPr>
+              <w:rPr>
+                <w:bCs/>
+              </w:rPr>
+            </w:pPr>
+            <w:r>
+              <w:rPr>
+                <w:b/>
+                <w:bCs/>
+              </w:rPr>
+              <w:t xml:space="preserve">Tevékenység: </w:t>
+            </w:r>
+            <w:proofErr w:type="spellStart"/>
+            <w:r>
+              <w:rPr>
+                <w:bCs/>
+              </w:rPr>
+              <w:t>Worker</w:t>
+            </w:r>
+            <w:proofErr w:type="spellEnd"/>
+            <w:r>
+              <w:rPr>
+                <w:bCs/>
+              </w:rPr>
+              <w:t xml:space="preserve">, </w:t>
+            </w:r>
+            <w:proofErr w:type="spellStart"/>
+            <w:r>
+              <w:rPr>
+                <w:bCs/>
+              </w:rPr>
+              <w:t>Box</w:t>
+            </w:r>
+            <w:proofErr w:type="spellEnd"/>
+            <w:r>
+              <w:rPr>
+                <w:bCs/>
+              </w:rPr>
+              <w:t xml:space="preserve"> </w:t>
+            </w:r>
+            <w:proofErr w:type="spellStart"/>
+            <w:r>
+              <w:rPr>
+                <w:bCs/>
+              </w:rPr>
+              <w:t>pushBack</w:t>
+            </w:r>
+            <w:proofErr w:type="spellEnd"/>
+            <w:r>
+              <w:rPr>
+                <w:bCs/>
+              </w:rPr>
+              <w:t xml:space="preserve"> függvényeinek a javítása</w:t>
+            </w:r>
+          </w:p>
+        </w:tc>
+      </w:tr>
+      <w:tr>
+        <w:tc>
+          <w:tcPr>
+            <w:tcW w:w="0" w:type="auto"/>
+          </w:tcPr>
+          <w:p>
+            <w:r>
+              <w:t>2018.03.17</w:t>
+            </w:r>
+            <w:r>
+              <w:t>.</w:t>
+            </w:r>
+            <w:r>
+              <w:t xml:space="preserve"> 21:00</w:t>
+            </w:r>
+          </w:p>
+        </w:tc>
+        <w:tc>
+          <w:tcPr>
+            <w:tcW w:w="0" w:type="auto"/>
+          </w:tcPr>
+          <w:p>
+            <w:r>
+              <w:t>0,5 óra</w:t>
+            </w:r>
+          </w:p>
+        </w:tc>
+        <w:tc>
+          <w:tcPr>
+            <w:tcW w:w="0" w:type="auto"/>
+          </w:tcPr>
+          <w:p>
+            <w:r>
+              <w:t>Bertalan</w:t>
+            </w:r>
+          </w:p>
+        </w:tc>
+        <w:tc>
+          <w:tcPr>
+            <w:tcW w:w="0" w:type="auto"/>
+          </w:tcPr>
+          <w:p>
+            <w:r>
+              <w:rPr>
+                <w:b/>
+                <w:bCs/>
+              </w:rPr>
+              <w:t>Tevékenység</w:t>
+            </w:r>
+            <w:r>
+              <w:t>:</w:t>
+            </w:r>
+          </w:p>
+          <w:p>
+            <w:r>
+              <w:t>Dokumentáció elkészítése</w:t>
+            </w:r>
+          </w:p>
+        </w:tc>
+      </w:tr>
+      <w:tr>
+        <w:tc>
+          <w:tcPr>
+            <w:tcW w:w="0" w:type="auto"/>
+          </w:tcPr>
+          <w:p>
+            <w:r>
+              <w:lastRenderedPageBreak/>
+              <w:t>2018.03.18. 10:00</w:t>
+            </w:r>
+          </w:p>
+        </w:tc>
+        <w:tc>
+          <w:tcPr>
+            <w:tcW w:w="0" w:type="auto"/>
+          </w:tcPr>
+          <w:p>
+            <w:r>
+              <w:t>1 óra</w:t>
+            </w:r>
+          </w:p>
+        </w:tc>
+        <w:tc>
+          <w:tcPr>
+            <w:tcW w:w="0" w:type="auto"/>
+          </w:tcPr>
+          <w:p>
+            <w:r>
+              <w:t>Bertalan</w:t>
+            </w:r>
+          </w:p>
+        </w:tc>
+        <w:tc>
+          <w:tcPr>
+            <w:tcW w:w="0" w:type="auto"/>
+          </w:tcPr>
+          <w:p>
+            <w:pPr>
+              <w:rPr>
+                <w:bCs/>
+              </w:rPr>
+            </w:pPr>
+            <w:r>
+              <w:rPr>
+                <w:b/>
+                <w:bCs/>
+              </w:rPr>
+              <w:t>Tevékenység</w:t>
+            </w:r>
+            <w:r>
+              <w:rPr>
+                <w:b/>
+                <w:bCs/>
+              </w:rPr>
+              <w:t xml:space="preserve">: </w:t>
+            </w:r>
+            <w:r>
+              <w:rPr>
+                <w:bCs/>
+              </w:rPr>
+              <w:t>Meglévő</w:t>
+            </w:r>
+            <w:r>
+              <w:rPr>
+                <w:b/>
+                <w:bCs/>
+              </w:rPr>
+              <w:t xml:space="preserve"> f</w:t>
+            </w:r>
+            <w:r>
+              <w:rPr>
+                <w:bCs/>
+              </w:rPr>
+              <w:t>üggvények ellenőrzése a szekvencia diagramok alapján</w:t>
+            </w:r>
+            <w:r>
+              <w:rPr>
+                <w:bCs/>
+              </w:rPr>
+              <w:t xml:space="preserve"> (</w:t>
+            </w:r>
+            <w:proofErr w:type="spellStart"/>
+            <w:r>
+              <w:rPr>
+                <w:bCs/>
+              </w:rPr>
+              <w:t>use</w:t>
+            </w:r>
+            <w:proofErr w:type="spellEnd"/>
+            <w:r>
+              <w:rPr>
+                <w:bCs/>
+              </w:rPr>
+              <w:t>-</w:t>
+            </w:r>
+            <w:proofErr w:type="spellStart"/>
+            <w:r>
+              <w:rPr>
+                <w:bCs/>
+              </w:rPr>
+              <w:t>case</w:t>
+            </w:r>
+            <w:proofErr w:type="spellEnd"/>
+            <w:r>
+              <w:rPr>
+                <w:bCs/>
+              </w:rPr>
+              <w:t>-ek felére)</w:t>
+            </w:r>
+          </w:p>
+        </w:tc>
+      </w:tr>
+      <w:tr>
+        <w:tc>
+          <w:tcPr>
+            <w:tcW w:w="0" w:type="auto"/>
+          </w:tcPr>
+          <w:p>
+            <w:r>
+              <w:t>2018.03.18</w:t>
+            </w:r>
+            <w:r>
+              <w:t>.</w:t>
+            </w:r>
+            <w:r>
+              <w:t xml:space="preserve"> 11:30</w:t>
+            </w:r>
+          </w:p>
+        </w:tc>
+        <w:tc>
+          <w:tcPr>
+            <w:tcW w:w="0" w:type="auto"/>
+          </w:tcPr>
+          <w:p>
+            <w:r>
+              <w:t>1 óra</w:t>
+            </w:r>
+          </w:p>
+        </w:tc>
+        <w:tc>
+          <w:tcPr>
+            <w:tcW w:w="0" w:type="auto"/>
+          </w:tcPr>
+          <w:p>
+            <w:r>
+              <w:t>Tolnai</w:t>
+            </w:r>
+          </w:p>
+        </w:tc>
+        <w:tc>
+          <w:tcPr>
+            <w:tcW w:w="0" w:type="auto"/>
+          </w:tcPr>
+          <w:p>
+            <w:r>
+              <w:rPr>
+                <w:b/>
+                <w:bCs/>
+              </w:rPr>
+              <w:t>Tevékenység</w:t>
+            </w:r>
+            <w:r>
+              <w:t>:</w:t>
+            </w:r>
+          </w:p>
+          <w:p>
+            <w:proofErr w:type="spellStart"/>
+            <w:r>
+              <w:t>Field</w:t>
+            </w:r>
+            <w:proofErr w:type="spellEnd"/>
+            <w:r>
+              <w:t xml:space="preserve">, </w:t>
+            </w:r>
+            <w:proofErr w:type="spellStart"/>
+            <w:r>
+              <w:t>SimpleField</w:t>
+            </w:r>
+            <w:proofErr w:type="spellEnd"/>
+            <w:r>
+              <w:t>, Map osztályok befejezése</w:t>
+            </w:r>
+          </w:p>
+        </w:tc>
+      </w:tr>
+    </w:tbl>
+    <w:p/>
+    <w:tbl>
+      <w:tblPr>
+        <w:tblW w:w="0" w:type="auto"/>
+        <w:tblBorders>
+          <w:top w:val="single" w:sz="4" w:space="0" w:color="auto"/>
+          <w:left w:val="single" w:sz="4" w:space="0" w:color="auto"/>
+          <w:bottom w:val="single" w:sz="4" w:space="0" w:color="auto"/>
+          <w:right w:val="single" w:sz="4" w:space="0" w:color="auto"/>
+          <w:insideH w:val="single" w:sz="4" w:space="0" w:color="auto"/>
+          <w:insideV w:val="single" w:sz="4" w:space="0" w:color="auto"/>
+        </w:tblBorders>
+        <w:tblLook w:val="01E0" w:firstRow="1" w:lastRow="1" w:firstColumn="1" w:lastColumn="1" w:noHBand="0" w:noVBand="0"/>
+      </w:tblPr>
+      <w:tblGrid>
+        <w:gridCol w:w="1617"/>
+        <w:gridCol w:w="1134"/>
+        <w:gridCol w:w="1474"/>
+        <w:gridCol w:w="4837"/>
+      </w:tblGrid>
+      <w:tr>
+        <w:tc>
+          <w:tcPr>
+            <w:tcW w:w="0" w:type="auto"/>
+          </w:tcPr>
+          <w:p>
+            <w:r>
+              <w:t>2018.03.18</w:t>
+            </w:r>
+            <w:r>
+              <w:t>.</w:t>
+            </w:r>
+            <w:r>
+              <w:t xml:space="preserve"> 14:00</w:t>
+            </w:r>
+          </w:p>
+        </w:tc>
+        <w:tc>
+          <w:tcPr>
+            <w:tcW w:w="1134" w:type="dxa"/>
+          </w:tcPr>
+          <w:p>
+            <w:r>
+              <w:t>1 óra</w:t>
+            </w:r>
+          </w:p>
+        </w:tc>
+        <w:tc>
+          <w:tcPr>
+            <w:tcW w:w="1474" w:type="dxa"/>
+          </w:tcPr>
+          <w:p>
+            <w:r>
+              <w:t>Tolnai</w:t>
+            </w:r>
+          </w:p>
+        </w:tc>
+        <w:tc>
+          <w:tcPr>
+            <w:tcW w:w="4837" w:type="dxa"/>
+          </w:tcPr>
+          <w:p>
+            <w:pPr>
+              <w:rPr>
+                <w:b/>
+                <w:bCs/>
+              </w:rPr>
+            </w:pPr>
+            <w:r>
+              <w:rPr>
+                <w:b/>
+                <w:bCs/>
+              </w:rPr>
+              <w:t xml:space="preserve">Tevékenység: </w:t>
+            </w:r>
+            <w:proofErr w:type="spellStart"/>
+            <w:r>
+              <w:rPr>
+                <w:bCs/>
+              </w:rPr>
+              <w:t>Field</w:t>
+            </w:r>
+            <w:proofErr w:type="spellEnd"/>
+            <w:r>
+              <w:rPr>
+                <w:bCs/>
+              </w:rPr>
+              <w:t>,</w:t>
+            </w:r>
+            <w:r>
+              <w:rPr>
+                <w:b/>
+                <w:bCs/>
+              </w:rPr>
+              <w:t xml:space="preserve"> </w:t>
+            </w:r>
+            <w:proofErr w:type="spellStart"/>
+            <w:r>
+              <w:rPr>
+                <w:bCs/>
+              </w:rPr>
+              <w:t>Simpl</w:t>
+            </w:r>
+            <w:r>
+              <w:rPr>
+                <w:bCs/>
+              </w:rPr>
+              <w:t>eField</w:t>
+            </w:r>
+            <w:proofErr w:type="spellEnd"/>
+            <w:r>
+              <w:rPr>
+                <w:bCs/>
+              </w:rPr>
+              <w:t xml:space="preserve"> osztályok dokumentálása, a meglévő kód átnézése és esetleges javítása</w:t>
+            </w:r>
+          </w:p>
+        </w:tc>
+      </w:tr>
+      <w:tr>
+        <w:tc>
+          <w:tcPr>
+            <w:tcW w:w="0" w:type="auto"/>
+          </w:tcPr>
+          <w:p>
+            <w:r>
+              <w:t>2018.03.18. 14:30</w:t>
+            </w:r>
+          </w:p>
+        </w:tc>
+        <w:tc>
+          <w:tcPr>
+            <w:tcW w:w="1134" w:type="dxa"/>
+          </w:tcPr>
+          <w:p>
+            <w:r>
+              <w:t>1 óra</w:t>
+            </w:r>
+          </w:p>
+        </w:tc>
+        <w:tc>
+          <w:tcPr>
+            <w:tcW w:w="1474" w:type="dxa"/>
+          </w:tcPr>
+          <w:p>
+            <w:r>
+              <w:t>Mátyás</w:t>
+            </w:r>
+          </w:p>
+        </w:tc>
+        <w:tc>
+          <w:tcPr>
+            <w:tcW w:w="4837" w:type="dxa"/>
+          </w:tcPr>
+          <w:p>
+            <w:pPr>
+              <w:rPr>
+                <w:bCs/>
+              </w:rPr>
+            </w:pPr>
+            <w:r>
+              <w:rPr>
+                <w:b/>
+                <w:bCs/>
+              </w:rPr>
+              <w:t xml:space="preserve">Tevékenység: </w:t>
+            </w:r>
+            <w:r>
+              <w:rPr>
+                <w:bCs/>
+              </w:rPr>
+              <w:t>Kód tesztelésének elkezdése, ezzel jelentkező hibák jelentése és megegyezés utáni javítása</w:t>
+            </w:r>
+          </w:p>
+        </w:tc>
+      </w:tr>
+      <w:tr>
+        <w:tc>
+          <w:tcPr>
+            <w:tcW w:w="0" w:type="auto"/>
+          </w:tcPr>
+          <w:p>
+            <w:r>
+              <w:t>2018.03.18. 17:00</w:t>
+            </w:r>
+          </w:p>
+        </w:tc>
+        <w:tc>
+          <w:tcPr>
+            <w:tcW w:w="1134" w:type="dxa"/>
+          </w:tcPr>
+          <w:p>
+            <w:r>
+              <w:t>1,5 óra</w:t>
+            </w:r>
+          </w:p>
+        </w:tc>
+        <w:tc>
+          <w:tcPr>
+            <w:tcW w:w="1474" w:type="dxa"/>
+          </w:tcPr>
+          <w:p>
+            <w:r>
               <w:t>Gurubi</w:t>
             </w:r>
+          </w:p>
+        </w:tc>
+        <w:tc>
+          <w:tcPr>
+            <w:tcW w:w="4837" w:type="dxa"/>
+          </w:tcPr>
+          <w:p>
+            <w:pPr>
+              <w:rPr>
+                <w:bCs/>
+              </w:rPr>
+            </w:pPr>
+            <w:r>
+              <w:rPr>
+                <w:b/>
+                <w:bCs/>
+              </w:rPr>
+              <w:t xml:space="preserve">Tevékenység: </w:t>
+            </w:r>
+            <w:r>
+              <w:rPr>
+                <w:bCs/>
+              </w:rPr>
+              <w:t>Tesztelés befejezése, szekvencia diagramokkal való ellenőrzése (</w:t>
+            </w:r>
+            <w:proofErr w:type="spellStart"/>
+            <w:r>
+              <w:rPr>
+                <w:bCs/>
+              </w:rPr>
+              <w:t>use</w:t>
+            </w:r>
             <w:proofErr w:type="spellEnd"/>
-          </w:p>
-        </w:tc>
+            <w:r>
+              <w:rPr>
+                <w:bCs/>
+              </w:rPr>
+              <w:t>-</w:t>
+            </w:r>
+            <w:proofErr w:type="spellStart"/>
+            <w:r>
+              <w:rPr>
+                <w:bCs/>
+              </w:rPr>
+              <w:t>case</w:t>
+            </w:r>
+            <w:proofErr w:type="spellEnd"/>
+            <w:r>
+              <w:rPr>
+                <w:bCs/>
+              </w:rPr>
+              <w:t>-ek második fele), fellépő hibák javítása</w:t>
+            </w:r>
+          </w:p>
+        </w:tc>
+      </w:tr>
+      <w:tr>
         <w:tc>
           <w:tcPr>
             <w:tcW w:w="0" w:type="auto"/>
+          </w:tcPr>
+          <w:p>
+            <w:r>
+              <w:t>2018.03.18.</w:t>
+            </w:r>
+          </w:p>
+        </w:tc>
+        <w:tc>
+          <w:tcPr>
+            <w:tcW w:w="1134" w:type="dxa"/>
+          </w:tcPr>
+          <w:p>
+            <w:r>
+              <w:t>1 óra</w:t>
+            </w:r>
+          </w:p>
+        </w:tc>
+        <w:tc>
+          <w:tcPr>
+            <w:tcW w:w="1474" w:type="dxa"/>
+          </w:tcPr>
+          <w:p>
+            <w:r>
+              <w:t>Tolnai</w:t>
+            </w:r>
+          </w:p>
+        </w:tc>
+        <w:tc>
+          <w:tcPr>
+            <w:tcW w:w="4837" w:type="dxa"/>
+          </w:tcPr>
+          <w:p>
+            <w:pPr>
+              <w:rPr>
+                <w:bCs/>
+              </w:rPr>
+            </w:pPr>
+            <w:r>
+              <w:rPr>
+                <w:b/>
+                <w:bCs/>
+              </w:rPr>
+              <w:t xml:space="preserve">Tevékenység: </w:t>
+            </w:r>
+            <w:r>
+              <w:rPr>
+                <w:bCs/>
+              </w:rPr>
+              <w:t>Kiírásnál és bemenet kérdezésnél fellépő probléma javítása</w:t>
+            </w:r>
+          </w:p>
+        </w:tc>
+      </w:tr>
+      <w:tr>
+        <w:tc>
+          <w:tcPr>
+            <w:tcW w:w="0" w:type="auto"/>
+          </w:tcPr>
+          <w:p>
+            <w:r>
+              <w:t>2018.03.18</w:t>
+            </w:r>
+            <w:r>
+              <w:t>.</w:t>
+            </w:r>
+            <w:r>
+              <w:t xml:space="preserve"> 19:30</w:t>
+            </w:r>
+          </w:p>
+        </w:tc>
+        <w:tc>
+          <w:tcPr>
+            <w:tcW w:w="1134" w:type="dxa"/>
+          </w:tcPr>
+          <w:p>
+            <w:r>
+              <w:t>1 óra</w:t>
+            </w:r>
+          </w:p>
+        </w:tc>
+        <w:tc>
+          <w:tcPr>
+            <w:tcW w:w="1474" w:type="dxa"/>
+          </w:tcPr>
+          <w:p>
+            <w:r>
+              <w:t>Gurubi</w:t>
+            </w:r>
+          </w:p>
+        </w:tc>
+        <w:tc>
+          <w:tcPr>
+            <w:tcW w:w="4837" w:type="dxa"/>
           </w:tcPr>
           <w:p>
             <w:r>
@@ -3969,7 +5289,7 @@
         <w:noProof/>
         <w:lang w:val="en-US"/>
       </w:rPr>
-      <w:t>2018-03-18</w:t>
+      <w:t>2018-03-19</w:t>
     </w:r>
     <w:r>
       <w:rPr>
@@ -4746,6 +6066,119 @@
     </w:lvl>
   </w:abstractNum>
   <w:abstractNum w:abstractNumId="5" w15:restartNumberingAfterBreak="0">
+    <w:nsid w:val="571D41B9"/>
+    <w:multiLevelType w:val="hybridMultilevel"/>
+    <w:tmpl w:val="29B691AA"/>
+    <w:lvl w:ilvl="0" w:tplc="040E0001">
+      <w:start w:val="1"/>
+      <w:numFmt w:val="bullet"/>
+      <w:lvlText w:val=""/>
+      <w:lvlJc w:val="left"/>
+      <w:pPr>
+        <w:ind w:left="720" w:hanging="360"/>
+      </w:pPr>
+      <w:rPr>
+        <w:rFonts w:ascii="Symbol" w:hAnsi="Symbol" w:hint="default"/>
+      </w:rPr>
+    </w:lvl>
+    <w:lvl w:ilvl="1" w:tplc="040E0003" w:tentative="1">
+      <w:start w:val="1"/>
+      <w:numFmt w:val="bullet"/>
+      <w:lvlText w:val="o"/>
+      <w:lvlJc w:val="left"/>
+      <w:pPr>
+        <w:ind w:left="1440" w:hanging="360"/>
+      </w:pPr>
+      <w:rPr>
+        <w:rFonts w:ascii="Courier New" w:hAnsi="Courier New" w:cs="Courier New" w:hint="default"/>
+      </w:rPr>
+    </w:lvl>
+    <w:lvl w:ilvl="2" w:tplc="040E0005" w:tentative="1">
+      <w:start w:val="1"/>
+      <w:numFmt w:val="bullet"/>
+      <w:lvlText w:val=""/>
+      <w:lvlJc w:val="left"/>
+      <w:pPr>
+        <w:ind w:left="2160" w:hanging="360"/>
+      </w:pPr>
+      <w:rPr>
+        <w:rFonts w:ascii="Wingdings" w:hAnsi="Wingdings" w:hint="default"/>
+      </w:rPr>
+    </w:lvl>
+    <w:lvl w:ilvl="3" w:tplc="040E0001" w:tentative="1">
+      <w:start w:val="1"/>
+      <w:numFmt w:val="bullet"/>
+      <w:lvlText w:val=""/>
+      <w:lvlJc w:val="left"/>
+      <w:pPr>
+        <w:ind w:left="2880" w:hanging="360"/>
+      </w:pPr>
+      <w:rPr>
+        <w:rFonts w:ascii="Symbol" w:hAnsi="Symbol" w:hint="default"/>
+      </w:rPr>
+    </w:lvl>
+    <w:lvl w:ilvl="4" w:tplc="040E0003" w:tentative="1">
+      <w:start w:val="1"/>
+      <w:numFmt w:val="bullet"/>
+      <w:lvlText w:val="o"/>
+      <w:lvlJc w:val="left"/>
+      <w:pPr>
+        <w:ind w:left="3600" w:hanging="360"/>
+      </w:pPr>
+      <w:rPr>
+        <w:rFonts w:ascii="Courier New" w:hAnsi="Courier New" w:cs="Courier New" w:hint="default"/>
+      </w:rPr>
+    </w:lvl>
+    <w:lvl w:ilvl="5" w:tplc="040E0005" w:tentative="1">
+      <w:start w:val="1"/>
+      <w:numFmt w:val="bullet"/>
+      <w:lvlText w:val=""/>
+      <w:lvlJc w:val="left"/>
+      <w:pPr>
+        <w:ind w:left="4320" w:hanging="360"/>
+      </w:pPr>
+      <w:rPr>
+        <w:rFonts w:ascii="Wingdings" w:hAnsi="Wingdings" w:hint="default"/>
+      </w:rPr>
+    </w:lvl>
+    <w:lvl w:ilvl="6" w:tplc="040E0001" w:tentative="1">
+      <w:start w:val="1"/>
+      <w:numFmt w:val="bullet"/>
+      <w:lvlText w:val=""/>
+      <w:lvlJc w:val="left"/>
+      <w:pPr>
+        <w:ind w:left="5040" w:hanging="360"/>
+      </w:pPr>
+      <w:rPr>
+        <w:rFonts w:ascii="Symbol" w:hAnsi="Symbol" w:hint="default"/>
+      </w:rPr>
+    </w:lvl>
+    <w:lvl w:ilvl="7" w:tplc="040E0003" w:tentative="1">
+      <w:start w:val="1"/>
+      <w:numFmt w:val="bullet"/>
+      <w:lvlText w:val="o"/>
+      <w:lvlJc w:val="left"/>
+      <w:pPr>
+        <w:ind w:left="5760" w:hanging="360"/>
+      </w:pPr>
+      <w:rPr>
+        <w:rFonts w:ascii="Courier New" w:hAnsi="Courier New" w:cs="Courier New" w:hint="default"/>
+      </w:rPr>
+    </w:lvl>
+    <w:lvl w:ilvl="8" w:tplc="040E0005" w:tentative="1">
+      <w:start w:val="1"/>
+      <w:numFmt w:val="bullet"/>
+      <w:lvlText w:val=""/>
+      <w:lvlJc w:val="left"/>
+      <w:pPr>
+        <w:ind w:left="6480" w:hanging="360"/>
+      </w:pPr>
+      <w:rPr>
+        <w:rFonts w:ascii="Wingdings" w:hAnsi="Wingdings" w:hint="default"/>
+      </w:rPr>
+    </w:lvl>
+  </w:abstractNum>
+  <w:abstractNum w:abstractNumId="6" w15:restartNumberingAfterBreak="0">
     <w:nsid w:val="62A63946"/>
     <w:multiLevelType w:val="multilevel"/>
     <w:tmpl w:val="F482C19A"/>
@@ -4885,7 +6318,7 @@
       </w:rPr>
     </w:lvl>
   </w:abstractNum>
-  <w:abstractNum w:abstractNumId="6" w15:restartNumberingAfterBreak="0">
+  <w:abstractNum w:abstractNumId="7" w15:restartNumberingAfterBreak="0">
     <w:nsid w:val="65D14A51"/>
     <w:multiLevelType w:val="multilevel"/>
     <w:tmpl w:val="DF041E76"/>
@@ -5025,7 +6458,7 @@
       </w:rPr>
     </w:lvl>
   </w:abstractNum>
-  <w:abstractNum w:abstractNumId="7" w15:restartNumberingAfterBreak="0">
+  <w:abstractNum w:abstractNumId="8" w15:restartNumberingAfterBreak="0">
     <w:nsid w:val="775A042E"/>
     <w:multiLevelType w:val="multilevel"/>
     <w:tmpl w:val="F0765EF6"/>
@@ -5178,13 +6611,13 @@
     <w:abstractNumId w:val="1"/>
   </w:num>
   <w:num w:numId="2">
+    <w:abstractNumId w:val="8"/>
+  </w:num>
+  <w:num w:numId="3">
     <w:abstractNumId w:val="7"/>
   </w:num>
-  <w:num w:numId="3">
+  <w:num w:numId="4">
     <w:abstractNumId w:val="6"/>
-  </w:num>
-  <w:num w:numId="4">
-    <w:abstractNumId w:val="5"/>
   </w:num>
   <w:num w:numId="5">
     <w:abstractNumId w:val="0"/>
@@ -5197,6 +6630,9 @@
   </w:num>
   <w:num w:numId="8">
     <w:abstractNumId w:val="3"/>
+  </w:num>
+  <w:num w:numId="9">
+    <w:abstractNumId w:val="5"/>
   </w:num>
 </w:numbering>
 </file>
@@ -5872,6 +7308,17 @@
       <w:u w:val="single" w:color="0000FF"/>
     </w:rPr>
   </w:style>
+  <w:style w:type="paragraph" w:styleId="Listaszerbekezds">
+    <w:name w:val="List Paragraph"/>
+    <w:basedOn w:val="Norml"/>
+    <w:uiPriority w:val="34"/>
+    <w:qFormat/>
+    <w:rsid w:val="00DC37DE"/>
+    <w:pPr>
+      <w:ind w:left="720"/>
+      <w:contextualSpacing/>
+    </w:pPr>
+  </w:style>
 </w:styles>
 </file>
 
@@ -6175,7 +7622,7 @@
 </file>
 
 <file path=customXml/itemProps1.xml><?xml version="1.0" encoding="utf-8"?>
-<ds:datastoreItem xmlns:ds="http://schemas.openxmlformats.org/officeDocument/2006/customXml" ds:itemID="{551BA840-FB1D-49F6-BB9D-D234E49EC669}">
+<ds:datastoreItem xmlns:ds="http://schemas.openxmlformats.org/officeDocument/2006/customXml" ds:itemID="{5AC7B12F-2746-4FF4-A852-1371ED2FF484}">
   <ds:schemaRefs>
     <ds:schemaRef ds:uri="http://schemas.openxmlformats.org/officeDocument/2006/bibliography"/>
   </ds:schemaRefs>

</xml_diff>